<commit_message>
updated docs and notebook
</commit_message>
<xml_diff>
--- a/docs/GC10_Defect_Classifier_Technical_Deep_Dive.docx
+++ b/docs/GC10_Defect_Classifier_Technical_Deep_Dive.docx
@@ -374,270 +374,6 @@
         <w:t>While the GC10 Defect Classifier notebook primarily demonstrates transfer learning with VGG16, it also supports other convolutional neural network architectures—namely InceptionV3, ResNet50, Xception, and MobileNetV2. Each architecture represents a distinct design philosophy and is pre-trained on ImageNet, enabling effective feature reuse for industrial defect classification.</w:t>
       </w:r>
     </w:p>
-    <w:tbl>
-      <w:tblPr>
-        <w:tblW w:type="auto" w:w="0"/>
-        <w:tblLook w:firstColumn="1" w:firstRow="1" w:lastColumn="0" w:lastRow="0" w:noHBand="0" w:noVBand="1" w:val="04A0"/>
-      </w:tblPr>
-      <w:tblGrid>
-        <w:gridCol w:w="2160"/>
-        <w:gridCol w:w="2160"/>
-        <w:gridCol w:w="2160"/>
-        <w:gridCol w:w="2160"/>
-      </w:tblGrid>
-      <w:tr>
-        <w:tc>
-          <w:tcPr>
-            <w:tcW w:type="dxa" w:w="2160"/>
-          </w:tcPr>
-          <w:p>
-            <w:r>
-              <w:t>Model</w:t>
-            </w:r>
-          </w:p>
-        </w:tc>
-        <w:tc>
-          <w:tcPr>
-            <w:tcW w:type="dxa" w:w="2160"/>
-          </w:tcPr>
-          <w:p>
-            <w:r>
-              <w:t>Architecture Style</w:t>
-            </w:r>
-          </w:p>
-        </w:tc>
-        <w:tc>
-          <w:tcPr>
-            <w:tcW w:type="dxa" w:w="2160"/>
-          </w:tcPr>
-          <w:p>
-            <w:r>
-              <w:t>Key Strength</w:t>
-            </w:r>
-          </w:p>
-        </w:tc>
-        <w:tc>
-          <w:tcPr>
-            <w:tcW w:type="dxa" w:w="2160"/>
-          </w:tcPr>
-          <w:p>
-            <w:r>
-              <w:t>Trade-Off</w:t>
-            </w:r>
-          </w:p>
-        </w:tc>
-      </w:tr>
-      <w:tr>
-        <w:tc>
-          <w:tcPr>
-            <w:tcW w:type="dxa" w:w="2160"/>
-          </w:tcPr>
-          <w:p>
-            <w:r>
-              <w:t>VGG16</w:t>
-            </w:r>
-          </w:p>
-        </w:tc>
-        <w:tc>
-          <w:tcPr>
-            <w:tcW w:type="dxa" w:w="2160"/>
-          </w:tcPr>
-          <w:p>
-            <w:r>
-              <w:t>Uniform 3x3 conv layers, deep &amp; simple</w:t>
-            </w:r>
-          </w:p>
-        </w:tc>
-        <w:tc>
-          <w:tcPr>
-            <w:tcW w:type="dxa" w:w="2160"/>
-          </w:tcPr>
-          <w:p>
-            <w:r>
-              <w:t>Stable baseline, interpretable</w:t>
-            </w:r>
-          </w:p>
-        </w:tc>
-        <w:tc>
-          <w:tcPr>
-            <w:tcW w:type="dxa" w:w="2160"/>
-          </w:tcPr>
-          <w:p>
-            <w:r>
-              <w:t>Very large (138M params)</w:t>
-            </w:r>
-          </w:p>
-        </w:tc>
-      </w:tr>
-      <w:tr>
-        <w:tc>
-          <w:tcPr>
-            <w:tcW w:type="dxa" w:w="2160"/>
-          </w:tcPr>
-          <w:p>
-            <w:r>
-              <w:t>InceptionV3</w:t>
-            </w:r>
-          </w:p>
-        </w:tc>
-        <w:tc>
-          <w:tcPr>
-            <w:tcW w:type="dxa" w:w="2160"/>
-          </w:tcPr>
-          <w:p>
-            <w:r>
-              <w:t>Multi-branch conv blocks</w:t>
-            </w:r>
-          </w:p>
-        </w:tc>
-        <w:tc>
-          <w:tcPr>
-            <w:tcW w:type="dxa" w:w="2160"/>
-          </w:tcPr>
-          <w:p>
-            <w:r>
-              <w:t>Multi-scale feature extraction</w:t>
-            </w:r>
-          </w:p>
-        </w:tc>
-        <w:tc>
-          <w:tcPr>
-            <w:tcW w:type="dxa" w:w="2160"/>
-          </w:tcPr>
-          <w:p>
-            <w:r>
-              <w:t>Complex to fine-tune</w:t>
-            </w:r>
-          </w:p>
-        </w:tc>
-      </w:tr>
-      <w:tr>
-        <w:tc>
-          <w:tcPr>
-            <w:tcW w:type="dxa" w:w="2160"/>
-          </w:tcPr>
-          <w:p>
-            <w:r>
-              <w:t>ResNet50</w:t>
-            </w:r>
-          </w:p>
-        </w:tc>
-        <w:tc>
-          <w:tcPr>
-            <w:tcW w:type="dxa" w:w="2160"/>
-          </w:tcPr>
-          <w:p>
-            <w:r>
-              <w:t>Residual skip connections</w:t>
-            </w:r>
-          </w:p>
-        </w:tc>
-        <w:tc>
-          <w:tcPr>
-            <w:tcW w:type="dxa" w:w="2160"/>
-          </w:tcPr>
-          <w:p>
-            <w:r>
-              <w:t>Deep networks without vanishing gradients</w:t>
-            </w:r>
-          </w:p>
-        </w:tc>
-        <w:tc>
-          <w:tcPr>
-            <w:tcW w:type="dxa" w:w="2160"/>
-          </w:tcPr>
-          <w:p>
-            <w:r>
-              <w:t>Moderate computational load</w:t>
-            </w:r>
-          </w:p>
-        </w:tc>
-      </w:tr>
-      <w:tr>
-        <w:tc>
-          <w:tcPr>
-            <w:tcW w:type="dxa" w:w="2160"/>
-          </w:tcPr>
-          <w:p>
-            <w:r>
-              <w:t>Xception</w:t>
-            </w:r>
-          </w:p>
-        </w:tc>
-        <w:tc>
-          <w:tcPr>
-            <w:tcW w:type="dxa" w:w="2160"/>
-          </w:tcPr>
-          <w:p>
-            <w:r>
-              <w:t>Depthwise separable convolutions</w:t>
-            </w:r>
-          </w:p>
-        </w:tc>
-        <w:tc>
-          <w:tcPr>
-            <w:tcW w:type="dxa" w:w="2160"/>
-          </w:tcPr>
-          <w:p>
-            <w:r>
-              <w:t>Excellent accuracy/efficiency balance</w:t>
-            </w:r>
-          </w:p>
-        </w:tc>
-        <w:tc>
-          <w:tcPr>
-            <w:tcW w:type="dxa" w:w="2160"/>
-          </w:tcPr>
-          <w:p>
-            <w:r>
-              <w:t>More complex debugging</w:t>
-            </w:r>
-          </w:p>
-        </w:tc>
-      </w:tr>
-      <w:tr>
-        <w:tc>
-          <w:tcPr>
-            <w:tcW w:type="dxa" w:w="2160"/>
-          </w:tcPr>
-          <w:p>
-            <w:r>
-              <w:t>MobileNetV2</w:t>
-            </w:r>
-          </w:p>
-        </w:tc>
-        <w:tc>
-          <w:tcPr>
-            <w:tcW w:type="dxa" w:w="2160"/>
-          </w:tcPr>
-          <w:p>
-            <w:r>
-              <w:t>Inverted residual blocks</w:t>
-            </w:r>
-          </w:p>
-        </w:tc>
-        <w:tc>
-          <w:tcPr>
-            <w:tcW w:type="dxa" w:w="2160"/>
-          </w:tcPr>
-          <w:p>
-            <w:r>
-              <w:t>Lightweight and fast, edge-friendly</w:t>
-            </w:r>
-          </w:p>
-        </w:tc>
-        <w:tc>
-          <w:tcPr>
-            <w:tcW w:type="dxa" w:w="2160"/>
-          </w:tcPr>
-          <w:p>
-            <w:r>
-              <w:t>Slightly reduced accuracy</w:t>
-            </w:r>
-          </w:p>
-        </w:tc>
-      </w:tr>
-    </w:tbl>
     <w:p>
       <w:r>
         <w:t>The notebook’s modular design allows easy substitution among these architectures through configuration parameters. This flexibility supports experimentation with trade-offs in speed, accuracy, and model size, making it ideal for both research benchmarking and deployment optimization.</w:t>
@@ -772,291 +508,6 @@
         <w:t>This section provides a structured template for documenting the empirical performance of each pre-trained architecture used within the GC10 Defect Classifier framework. Actual results should be filled in following model training and evaluation. Metrics such as accuracy, loss, training duration, and model footprint provide insight into the trade-offs between architectures.</w:t>
       </w:r>
     </w:p>
-    <w:tbl>
-      <w:tblPr>
-        <w:tblW w:type="auto" w:w="0"/>
-        <w:tblLook w:firstColumn="1" w:firstRow="1" w:lastColumn="0" w:lastRow="0" w:noHBand="0" w:noVBand="1" w:val="04A0"/>
-      </w:tblPr>
-      <w:tblGrid>
-        <w:gridCol w:w="1728"/>
-        <w:gridCol w:w="1728"/>
-        <w:gridCol w:w="1728"/>
-        <w:gridCol w:w="1728"/>
-        <w:gridCol w:w="1728"/>
-      </w:tblGrid>
-      <w:tr>
-        <w:tc>
-          <w:tcPr>
-            <w:tcW w:type="dxa" w:w="1728"/>
-          </w:tcPr>
-          <w:p>
-            <w:r>
-              <w:t>Model</w:t>
-            </w:r>
-          </w:p>
-        </w:tc>
-        <w:tc>
-          <w:tcPr>
-            <w:tcW w:type="dxa" w:w="1728"/>
-          </w:tcPr>
-          <w:p>
-            <w:r>
-              <w:t>Validation Accuracy (%)</w:t>
-            </w:r>
-          </w:p>
-        </w:tc>
-        <w:tc>
-          <w:tcPr>
-            <w:tcW w:type="dxa" w:w="1728"/>
-          </w:tcPr>
-          <w:p>
-            <w:r>
-              <w:t>Training Time (per epoch)</w:t>
-            </w:r>
-          </w:p>
-        </w:tc>
-        <w:tc>
-          <w:tcPr>
-            <w:tcW w:type="dxa" w:w="1728"/>
-          </w:tcPr>
-          <w:p>
-            <w:r>
-              <w:t>Model Size (MB)</w:t>
-            </w:r>
-          </w:p>
-        </w:tc>
-        <w:tc>
-          <w:tcPr>
-            <w:tcW w:type="dxa" w:w="1728"/>
-          </w:tcPr>
-          <w:p>
-            <w:r>
-              <w:t>Notes</w:t>
-            </w:r>
-          </w:p>
-        </w:tc>
-      </w:tr>
-      <w:tr>
-        <w:tc>
-          <w:tcPr>
-            <w:tcW w:type="dxa" w:w="1728"/>
-          </w:tcPr>
-          <w:p>
-            <w:r>
-              <w:t>VGG16</w:t>
-            </w:r>
-          </w:p>
-        </w:tc>
-        <w:tc>
-          <w:tcPr>
-            <w:tcW w:type="dxa" w:w="1728"/>
-          </w:tcPr>
-          <w:p>
-            <w:r/>
-          </w:p>
-        </w:tc>
-        <w:tc>
-          <w:tcPr>
-            <w:tcW w:type="dxa" w:w="1728"/>
-          </w:tcPr>
-          <w:p>
-            <w:r/>
-          </w:p>
-        </w:tc>
-        <w:tc>
-          <w:tcPr>
-            <w:tcW w:type="dxa" w:w="1728"/>
-          </w:tcPr>
-          <w:p>
-            <w:r/>
-          </w:p>
-        </w:tc>
-        <w:tc>
-          <w:tcPr>
-            <w:tcW w:type="dxa" w:w="1728"/>
-          </w:tcPr>
-          <w:p>
-            <w:r/>
-          </w:p>
-        </w:tc>
-      </w:tr>
-      <w:tr>
-        <w:tc>
-          <w:tcPr>
-            <w:tcW w:type="dxa" w:w="1728"/>
-          </w:tcPr>
-          <w:p>
-            <w:r>
-              <w:t>ResNet50</w:t>
-            </w:r>
-          </w:p>
-        </w:tc>
-        <w:tc>
-          <w:tcPr>
-            <w:tcW w:type="dxa" w:w="1728"/>
-          </w:tcPr>
-          <w:p>
-            <w:r/>
-          </w:p>
-        </w:tc>
-        <w:tc>
-          <w:tcPr>
-            <w:tcW w:type="dxa" w:w="1728"/>
-          </w:tcPr>
-          <w:p>
-            <w:r/>
-          </w:p>
-        </w:tc>
-        <w:tc>
-          <w:tcPr>
-            <w:tcW w:type="dxa" w:w="1728"/>
-          </w:tcPr>
-          <w:p>
-            <w:r/>
-          </w:p>
-        </w:tc>
-        <w:tc>
-          <w:tcPr>
-            <w:tcW w:type="dxa" w:w="1728"/>
-          </w:tcPr>
-          <w:p>
-            <w:r/>
-          </w:p>
-        </w:tc>
-      </w:tr>
-      <w:tr>
-        <w:tc>
-          <w:tcPr>
-            <w:tcW w:type="dxa" w:w="1728"/>
-          </w:tcPr>
-          <w:p>
-            <w:r>
-              <w:t>InceptionV3</w:t>
-            </w:r>
-          </w:p>
-        </w:tc>
-        <w:tc>
-          <w:tcPr>
-            <w:tcW w:type="dxa" w:w="1728"/>
-          </w:tcPr>
-          <w:p>
-            <w:r/>
-          </w:p>
-        </w:tc>
-        <w:tc>
-          <w:tcPr>
-            <w:tcW w:type="dxa" w:w="1728"/>
-          </w:tcPr>
-          <w:p>
-            <w:r/>
-          </w:p>
-        </w:tc>
-        <w:tc>
-          <w:tcPr>
-            <w:tcW w:type="dxa" w:w="1728"/>
-          </w:tcPr>
-          <w:p>
-            <w:r/>
-          </w:p>
-        </w:tc>
-        <w:tc>
-          <w:tcPr>
-            <w:tcW w:type="dxa" w:w="1728"/>
-          </w:tcPr>
-          <w:p>
-            <w:r/>
-          </w:p>
-        </w:tc>
-      </w:tr>
-      <w:tr>
-        <w:tc>
-          <w:tcPr>
-            <w:tcW w:type="dxa" w:w="1728"/>
-          </w:tcPr>
-          <w:p>
-            <w:r>
-              <w:t>Xception</w:t>
-            </w:r>
-          </w:p>
-        </w:tc>
-        <w:tc>
-          <w:tcPr>
-            <w:tcW w:type="dxa" w:w="1728"/>
-          </w:tcPr>
-          <w:p>
-            <w:r/>
-          </w:p>
-        </w:tc>
-        <w:tc>
-          <w:tcPr>
-            <w:tcW w:type="dxa" w:w="1728"/>
-          </w:tcPr>
-          <w:p>
-            <w:r/>
-          </w:p>
-        </w:tc>
-        <w:tc>
-          <w:tcPr>
-            <w:tcW w:type="dxa" w:w="1728"/>
-          </w:tcPr>
-          <w:p>
-            <w:r/>
-          </w:p>
-        </w:tc>
-        <w:tc>
-          <w:tcPr>
-            <w:tcW w:type="dxa" w:w="1728"/>
-          </w:tcPr>
-          <w:p>
-            <w:r/>
-          </w:p>
-        </w:tc>
-      </w:tr>
-      <w:tr>
-        <w:tc>
-          <w:tcPr>
-            <w:tcW w:type="dxa" w:w="1728"/>
-          </w:tcPr>
-          <w:p>
-            <w:r>
-              <w:t>MobileNetV2</w:t>
-            </w:r>
-          </w:p>
-        </w:tc>
-        <w:tc>
-          <w:tcPr>
-            <w:tcW w:type="dxa" w:w="1728"/>
-          </w:tcPr>
-          <w:p>
-            <w:r/>
-          </w:p>
-        </w:tc>
-        <w:tc>
-          <w:tcPr>
-            <w:tcW w:type="dxa" w:w="1728"/>
-          </w:tcPr>
-          <w:p>
-            <w:r/>
-          </w:p>
-        </w:tc>
-        <w:tc>
-          <w:tcPr>
-            <w:tcW w:type="dxa" w:w="1728"/>
-          </w:tcPr>
-          <w:p>
-            <w:r/>
-          </w:p>
-        </w:tc>
-        <w:tc>
-          <w:tcPr>
-            <w:tcW w:type="dxa" w:w="1728"/>
-          </w:tcPr>
-          <w:p>
-            <w:r/>
-          </w:p>
-        </w:tc>
-      </w:tr>
-    </w:tbl>
     <w:p>
       <w:r>
         <w:t>These fields allow for side-by-side comparison once model evaluation results are available. Validation accuracy provides a measure of predictive performance, while training time and model size help evaluate efficiency and deployability.</w:t>
@@ -1300,6 +751,334 @@
     <w:p>
       <w:r>
         <w:t>When populating the above tables, ensure consistent evaluation settings (same image preprocessing, batch size, and data splits) to maintain comparability across architectures. Include notes on any observed overfitting, convergence issues, or data sensitivity.</w:t>
+      </w:r>
+    </w:p>
+    <w:p>
+      <w:r>
+        <w:t>Beyond developing a defect classifier, this project incorporates a comparative benchmarking study of multiple transfer learning architectures—VGG16, Xception, and InceptionResNetV2. This evaluation aims to determine how each network balances accuracy, computational efficiency, and feature generalization on the GC10 industrial dataset. The study supports model selection for real-time deployment scenarios and serves as a reference for future optimization efforts.</w:t>
+      </w:r>
+    </w:p>
+    <w:p>
+      <w:r>
+        <w:t>The following section presents the preliminary results from these architectures and illustrates how their comparative performance informs the selection of appropriate models for both high-accuracy and real-time operational contexts.</w:t>
+      </w:r>
+    </w:p>
+    <w:tbl>
+      <w:tblPr>
+        <w:tblW w:type="auto" w:w="0"/>
+        <w:tblLook w:firstColumn="1" w:firstRow="1" w:lastColumn="0" w:lastRow="0" w:noHBand="0" w:noVBand="1" w:val="04A0"/>
+      </w:tblPr>
+      <w:tblGrid>
+        <w:gridCol w:w="1728"/>
+        <w:gridCol w:w="1728"/>
+        <w:gridCol w:w="1728"/>
+        <w:gridCol w:w="1728"/>
+        <w:gridCol w:w="1728"/>
+      </w:tblGrid>
+      <w:tr>
+        <w:tc>
+          <w:tcPr>
+            <w:tcW w:type="dxa" w:w="1728"/>
+          </w:tcPr>
+          <w:p>
+            <w:r>
+              <w:t>Model</w:t>
+            </w:r>
+          </w:p>
+        </w:tc>
+        <w:tc>
+          <w:tcPr>
+            <w:tcW w:type="dxa" w:w="1728"/>
+          </w:tcPr>
+          <w:p>
+            <w:r>
+              <w:t>Validation Accuracy (%)</w:t>
+            </w:r>
+          </w:p>
+        </w:tc>
+        <w:tc>
+          <w:tcPr>
+            <w:tcW w:type="dxa" w:w="1728"/>
+          </w:tcPr>
+          <w:p>
+            <w:r>
+              <w:t>Training Time (per epoch)</w:t>
+            </w:r>
+          </w:p>
+        </w:tc>
+        <w:tc>
+          <w:tcPr>
+            <w:tcW w:type="dxa" w:w="1728"/>
+          </w:tcPr>
+          <w:p>
+            <w:r>
+              <w:t>Model Size (MB)</w:t>
+            </w:r>
+          </w:p>
+        </w:tc>
+        <w:tc>
+          <w:tcPr>
+            <w:tcW w:type="dxa" w:w="1728"/>
+          </w:tcPr>
+          <w:p>
+            <w:r>
+              <w:t>Notes</w:t>
+            </w:r>
+          </w:p>
+        </w:tc>
+      </w:tr>
+      <w:tr>
+        <w:tc>
+          <w:tcPr>
+            <w:tcW w:type="dxa" w:w="1728"/>
+          </w:tcPr>
+          <w:p>
+            <w:r>
+              <w:t>VGG16</w:t>
+            </w:r>
+          </w:p>
+        </w:tc>
+        <w:tc>
+          <w:tcPr>
+            <w:tcW w:type="dxa" w:w="1728"/>
+          </w:tcPr>
+          <w:p>
+            <w:r>
+              <w:t>15</w:t>
+            </w:r>
+          </w:p>
+        </w:tc>
+        <w:tc>
+          <w:tcPr>
+            <w:tcW w:type="dxa" w:w="1728"/>
+          </w:tcPr>
+          <w:p>
+            <w:r>
+              <w:t>-</w:t>
+            </w:r>
+          </w:p>
+        </w:tc>
+        <w:tc>
+          <w:tcPr>
+            <w:tcW w:type="dxa" w:w="1728"/>
+          </w:tcPr>
+          <w:p>
+            <w:r>
+              <w:t>530</w:t>
+            </w:r>
+          </w:p>
+        </w:tc>
+        <w:tc>
+          <w:tcPr>
+            <w:tcW w:type="dxa" w:w="1728"/>
+          </w:tcPr>
+          <w:p>
+            <w:r>
+              <w:t>Baseline model; MAE ≈ 0.02–0.03; strong accuracy on bounding box predictions</w:t>
+            </w:r>
+          </w:p>
+        </w:tc>
+      </w:tr>
+      <w:tr>
+        <w:tc>
+          <w:tcPr>
+            <w:tcW w:type="dxa" w:w="1728"/>
+          </w:tcPr>
+          <w:p>
+            <w:r>
+              <w:t>Xception</w:t>
+            </w:r>
+          </w:p>
+        </w:tc>
+        <w:tc>
+          <w:tcPr>
+            <w:tcW w:type="dxa" w:w="1728"/>
+          </w:tcPr>
+          <w:p>
+            <w:r>
+              <w:t>16</w:t>
+            </w:r>
+          </w:p>
+        </w:tc>
+        <w:tc>
+          <w:tcPr>
+            <w:tcW w:type="dxa" w:w="1728"/>
+          </w:tcPr>
+          <w:p>
+            <w:r>
+              <w:t>-</w:t>
+            </w:r>
+          </w:p>
+        </w:tc>
+        <w:tc>
+          <w:tcPr>
+            <w:tcW w:type="dxa" w:w="1728"/>
+          </w:tcPr>
+          <w:p>
+            <w:r>
+              <w:t>88</w:t>
+            </w:r>
+          </w:p>
+        </w:tc>
+        <w:tc>
+          <w:tcPr>
+            <w:tcW w:type="dxa" w:w="1728"/>
+          </w:tcPr>
+          <w:p>
+            <w:r>
+              <w:t>Improved MAE (≈ 0.01–0.012); good generalization</w:t>
+            </w:r>
+          </w:p>
+        </w:tc>
+      </w:tr>
+      <w:tr>
+        <w:tc>
+          <w:tcPr>
+            <w:tcW w:type="dxa" w:w="1728"/>
+          </w:tcPr>
+          <w:p>
+            <w:r>
+              <w:t>InceptionResNetV2</w:t>
+            </w:r>
+          </w:p>
+        </w:tc>
+        <w:tc>
+          <w:tcPr>
+            <w:tcW w:type="dxa" w:w="1728"/>
+          </w:tcPr>
+          <w:p>
+            <w:r>
+              <w:t>-</w:t>
+            </w:r>
+          </w:p>
+        </w:tc>
+        <w:tc>
+          <w:tcPr>
+            <w:tcW w:type="dxa" w:w="1728"/>
+          </w:tcPr>
+          <w:p>
+            <w:r>
+              <w:t>-</w:t>
+            </w:r>
+          </w:p>
+        </w:tc>
+        <w:tc>
+          <w:tcPr>
+            <w:tcW w:type="dxa" w:w="1728"/>
+          </w:tcPr>
+          <w:p>
+            <w:r>
+              <w:t>200</w:t>
+            </w:r>
+          </w:p>
+        </w:tc>
+        <w:tc>
+          <w:tcPr>
+            <w:tcW w:type="dxa" w:w="1728"/>
+          </w:tcPr>
+          <w:p>
+            <w:r>
+              <w:t>Model loaded successfully; further fine-tuning needed</w:t>
+            </w:r>
+          </w:p>
+        </w:tc>
+      </w:tr>
+      <w:tr>
+        <w:tc>
+          <w:tcPr>
+            <w:tcW w:type="dxa" w:w="1728"/>
+          </w:tcPr>
+          <w:p>
+            <w:r>
+              <w:t>ResNet50</w:t>
+            </w:r>
+          </w:p>
+        </w:tc>
+        <w:tc>
+          <w:tcPr>
+            <w:tcW w:type="dxa" w:w="1728"/>
+          </w:tcPr>
+          <w:p>
+            <w:r/>
+          </w:p>
+        </w:tc>
+        <w:tc>
+          <w:tcPr>
+            <w:tcW w:type="dxa" w:w="1728"/>
+          </w:tcPr>
+          <w:p>
+            <w:r/>
+          </w:p>
+        </w:tc>
+        <w:tc>
+          <w:tcPr>
+            <w:tcW w:type="dxa" w:w="1728"/>
+          </w:tcPr>
+          <w:p>
+            <w:r/>
+          </w:p>
+        </w:tc>
+        <w:tc>
+          <w:tcPr>
+            <w:tcW w:type="dxa" w:w="1728"/>
+          </w:tcPr>
+          <w:p>
+            <w:r>
+              <w:t>Not executed in current notebook</w:t>
+            </w:r>
+          </w:p>
+        </w:tc>
+      </w:tr>
+      <w:tr>
+        <w:tc>
+          <w:tcPr>
+            <w:tcW w:type="dxa" w:w="1728"/>
+          </w:tcPr>
+          <w:p>
+            <w:r>
+              <w:t>MobileNetV2</w:t>
+            </w:r>
+          </w:p>
+        </w:tc>
+        <w:tc>
+          <w:tcPr>
+            <w:tcW w:type="dxa" w:w="1728"/>
+          </w:tcPr>
+          <w:p>
+            <w:r/>
+          </w:p>
+        </w:tc>
+        <w:tc>
+          <w:tcPr>
+            <w:tcW w:type="dxa" w:w="1728"/>
+          </w:tcPr>
+          <w:p>
+            <w:r/>
+          </w:p>
+        </w:tc>
+        <w:tc>
+          <w:tcPr>
+            <w:tcW w:type="dxa" w:w="1728"/>
+          </w:tcPr>
+          <w:p>
+            <w:r/>
+          </w:p>
+        </w:tc>
+        <w:tc>
+          <w:tcPr>
+            <w:tcW w:type="dxa" w:w="1728"/>
+          </w:tcPr>
+          <w:p>
+            <w:r>
+              <w:t>Not executed in current notebook</w:t>
+            </w:r>
+          </w:p>
+        </w:tc>
+      </w:tr>
+    </w:tbl>
+    <w:p>
+      <w:r>
+        <w:t>Overall, the model comparison framework establishes a foundation for selecting architectures suited to the specific needs of industrial defect classification. While VGG16 provides interpretability and baseline consistency, Xception demonstrates enhanced precision at reduced error margins. Future evaluations will refine InceptionResNetV2 and introduce ResNet50 and MobileNetV2 results to complete the performance landscape.</w:t>
       </w:r>
     </w:p>
     <w:sectPr>

</xml_diff>